<commit_message>
Updated ReadMe and Design doc
</commit_message>
<xml_diff>
--- a/Phase2/Design.docx
+++ b/Phase2/Design.docx
@@ -34,58 +34,553 @@
       </w:r>
     </w:p>
     <w:p>
+      <w:r>
+        <w:tab/>
+        <w:t xml:space="preserve">This file is the main GUI for the program. It uses </w:t>
+      </w:r>
+      <w:proofErr w:type="spellStart"/>
+      <w:r>
+        <w:t>tkinter</w:t>
+      </w:r>
+      <w:proofErr w:type="spellEnd"/>
+      <w:r>
+        <w:t xml:space="preserve"> to create the GUI. First, the GUI window will open and display three buttons and a place to enter text. The user can either write the path to the file to be sent or leave it blank to use our default image. The user then </w:t>
+      </w:r>
+      <w:proofErr w:type="gramStart"/>
+      <w:r>
+        <w:t>has to</w:t>
+      </w:r>
+      <w:proofErr w:type="gramEnd"/>
+      <w:r>
+        <w:t xml:space="preserve"> click Start Server first. This will start the </w:t>
+      </w:r>
+      <w:proofErr w:type="spellStart"/>
+      <w:r>
+        <w:rPr>
+          <w:i/>
+        </w:rPr>
+        <w:t>run_</w:t>
+      </w:r>
+      <w:proofErr w:type="gramStart"/>
+      <w:r>
+        <w:rPr>
+          <w:i/>
+        </w:rPr>
+        <w:t>server</w:t>
+      </w:r>
+      <w:proofErr w:type="spellEnd"/>
+      <w:r>
+        <w:rPr>
+          <w:i/>
+        </w:rPr>
+        <w:t>(</w:t>
+      </w:r>
+      <w:proofErr w:type="gramEnd"/>
+      <w:r>
+        <w:rPr>
+          <w:i/>
+        </w:rPr>
+        <w:t xml:space="preserve">) </w:t>
+      </w:r>
+      <w:r>
+        <w:t xml:space="preserve">function. This function will call </w:t>
+      </w:r>
+      <w:r>
+        <w:rPr>
+          <w:i/>
+        </w:rPr>
+        <w:t>Server()</w:t>
+      </w:r>
+      <w:r>
+        <w:t xml:space="preserve"> to start the UDPserver.py as a new thread. Next, the user can click Start Client button. This will call </w:t>
+      </w:r>
+      <w:proofErr w:type="spellStart"/>
+      <w:r>
+        <w:rPr>
+          <w:i/>
+        </w:rPr>
+        <w:t>start_</w:t>
+      </w:r>
+      <w:proofErr w:type="gramStart"/>
+      <w:r>
+        <w:rPr>
+          <w:i/>
+        </w:rPr>
+        <w:t>client</w:t>
+      </w:r>
+      <w:proofErr w:type="spellEnd"/>
+      <w:r>
+        <w:rPr>
+          <w:i/>
+        </w:rPr>
+        <w:t>(</w:t>
+      </w:r>
+      <w:proofErr w:type="gramEnd"/>
+      <w:r>
+        <w:rPr>
+          <w:i/>
+        </w:rPr>
+        <w:t>)</w:t>
+      </w:r>
+      <w:r>
+        <w:t xml:space="preserve"> which then calls the </w:t>
+      </w:r>
+      <w:r>
+        <w:rPr>
+          <w:i/>
+        </w:rPr>
+        <w:t xml:space="preserve">client() </w:t>
+      </w:r>
+      <w:r>
+        <w:t>function to start a UDPclient.py thread. The two scripts are run, as described below.</w:t>
+      </w:r>
+    </w:p>
+    <w:p>
       <w:pPr>
         <w:rPr>
           <w:b/>
           <w:u w:val="single"/>
         </w:rPr>
       </w:pPr>
-    </w:p>
-    <w:p>
-      <w:pPr>
+      <w:r>
         <w:rPr>
           <w:b/>
           <w:u w:val="single"/>
         </w:rPr>
-      </w:pPr>
-      <w:r>
+        <w:t>UDPserver.py</w:t>
+      </w:r>
+    </w:p>
+    <w:p>
+      <w:r>
+        <w:tab/>
+        <w:t xml:space="preserve">In the UDP server file, there is a class called </w:t>
+      </w:r>
+      <w:proofErr w:type="spellStart"/>
+      <w:r>
+        <w:t>UDPserver</w:t>
+      </w:r>
+      <w:proofErr w:type="spellEnd"/>
+      <w:r>
+        <w:t xml:space="preserve">. The </w:t>
+      </w:r>
+      <w:proofErr w:type="spellStart"/>
+      <w:r>
+        <w:t>init</w:t>
+      </w:r>
+      <w:proofErr w:type="spellEnd"/>
+      <w:r>
+        <w:t xml:space="preserve"> function will first either use the file</w:t>
+      </w:r>
+      <w:r>
+        <w:t xml:space="preserve"> path</w:t>
+      </w:r>
+      <w:r>
+        <w:t xml:space="preserve"> given at the start or use the default if not specified by the user. It will then </w:t>
+      </w:r>
+      <w:r>
+        <w:t>open</w:t>
+      </w:r>
+      <w:r>
+        <w:t xml:space="preserve"> a UDP socket and bind to it. It will then move to the </w:t>
+      </w:r>
+      <w:proofErr w:type="gramStart"/>
+      <w:r>
+        <w:rPr>
+          <w:i/>
+        </w:rPr>
+        <w:t>listen</w:t>
+      </w:r>
+      <w:r>
+        <w:rPr>
+          <w:i/>
+        </w:rPr>
+        <w:t>(</w:t>
+      </w:r>
+      <w:proofErr w:type="gramEnd"/>
+      <w:r>
+        <w:rPr>
+          <w:i/>
+        </w:rPr>
+        <w:t>)</w:t>
+      </w:r>
+      <w:r>
+        <w:t xml:space="preserve"> function.</w:t>
+      </w:r>
+    </w:p>
+    <w:p>
+      <w:r>
+        <w:tab/>
+        <w:t>The listen will continually run, where it will listen for incoming connections. The sever will first receive the filename being sent from the client.</w:t>
+      </w:r>
+      <w:r>
+        <w:t xml:space="preserve"> It will take that name and open the file for writing binary. It will then preform a </w:t>
+      </w:r>
+      <w:proofErr w:type="spellStart"/>
+      <w:r>
+        <w:rPr>
+          <w:i/>
+        </w:rPr>
+        <w:t>rdt_</w:t>
+      </w:r>
+      <w:proofErr w:type="gramStart"/>
+      <w:r>
+        <w:rPr>
+          <w:i/>
+        </w:rPr>
+        <w:t>rcv</w:t>
+      </w:r>
+      <w:proofErr w:type="spellEnd"/>
+      <w:r>
+        <w:rPr>
+          <w:i/>
+        </w:rPr>
+        <w:t>(</w:t>
+      </w:r>
+      <w:proofErr w:type="gramEnd"/>
+      <w:r>
+        <w:rPr>
+          <w:i/>
+        </w:rPr>
+        <w:t>)</w:t>
+      </w:r>
+      <w:r>
+        <w:t xml:space="preserve"> where it will continually receive packets from the client and write them to the file. Once the full image is received it will then close the file and send an image back to the client.</w:t>
+      </w:r>
+    </w:p>
+    <w:p>
+      <w:r>
+        <w:tab/>
+        <w:t xml:space="preserve">The </w:t>
+      </w:r>
+      <w:proofErr w:type="spellStart"/>
+      <w:r>
+        <w:rPr>
+          <w:i/>
+        </w:rPr>
+        <w:t>send_</w:t>
+      </w:r>
+      <w:proofErr w:type="gramStart"/>
+      <w:r>
+        <w:rPr>
+          <w:i/>
+        </w:rPr>
+        <w:t>img</w:t>
+      </w:r>
+      <w:proofErr w:type="spellEnd"/>
+      <w:r>
+        <w:rPr>
+          <w:i/>
+        </w:rPr>
+        <w:t>(</w:t>
+      </w:r>
+      <w:proofErr w:type="gramEnd"/>
+      <w:r>
+        <w:rPr>
+          <w:i/>
+        </w:rPr>
+        <w:t>)</w:t>
+      </w:r>
+      <w:r>
+        <w:t xml:space="preserve"> function will first open the file specified or the default one for reading binary. It will then send the image name to the client. Finally, it will send the image using the </w:t>
+      </w:r>
+      <w:proofErr w:type="spellStart"/>
+      <w:r>
+        <w:rPr>
+          <w:i/>
+        </w:rPr>
+        <w:t>rdt_</w:t>
+      </w:r>
+      <w:proofErr w:type="gramStart"/>
+      <w:r>
+        <w:rPr>
+          <w:i/>
+        </w:rPr>
+        <w:t>send</w:t>
+      </w:r>
+      <w:proofErr w:type="spellEnd"/>
+      <w:r>
+        <w:rPr>
+          <w:i/>
+        </w:rPr>
+        <w:t>(</w:t>
+      </w:r>
+      <w:proofErr w:type="gramEnd"/>
+      <w:r>
+        <w:rPr>
+          <w:i/>
+        </w:rPr>
+        <w:t xml:space="preserve">) </w:t>
+      </w:r>
+      <w:r>
+        <w:t xml:space="preserve">function. </w:t>
+      </w:r>
+    </w:p>
+    <w:p>
+      <w:pPr>
         <w:rPr>
           <w:b/>
           <w:u w:val="single"/>
         </w:rPr>
-        <w:t>UDPserver.py</w:t>
-      </w:r>
-    </w:p>
-    <w:p>
-      <w:pPr>
+      </w:pPr>
+      <w:r>
         <w:rPr>
           <w:b/>
           <w:u w:val="single"/>
         </w:rPr>
-      </w:pPr>
-    </w:p>
-    <w:p>
-      <w:pPr>
-        <w:rPr>
-          <w:b/>
-          <w:u w:val="single"/>
-        </w:rPr>
-      </w:pPr>
-      <w:r>
-        <w:rPr>
-          <w:b/>
-          <w:u w:val="single"/>
-        </w:rPr>
         <w:t>UDPclient.py</w:t>
       </w:r>
     </w:p>
     <w:p>
-      <w:pPr>
-        <w:rPr>
-          <w:b/>
-          <w:u w:val="single"/>
-        </w:rPr>
-      </w:pPr>
+      <w:r>
+        <w:tab/>
+        <w:t xml:space="preserve">The </w:t>
+      </w:r>
+      <w:proofErr w:type="spellStart"/>
+      <w:r>
+        <w:t>UDPclient</w:t>
+      </w:r>
+      <w:proofErr w:type="spellEnd"/>
+      <w:r>
+        <w:t xml:space="preserve"> has a class which define</w:t>
+      </w:r>
+      <w:r>
+        <w:t>s</w:t>
+      </w:r>
+      <w:r>
+        <w:t xml:space="preserve"> four functions. First, the client will initialize </w:t>
+      </w:r>
+      <w:proofErr w:type="gramStart"/>
+      <w:r>
+        <w:t>similar to</w:t>
+      </w:r>
+      <w:proofErr w:type="gramEnd"/>
+      <w:r>
+        <w:t xml:space="preserve"> the UDP server. It will connect to the server on the UDP socket. Then it will go into </w:t>
+      </w:r>
+      <w:proofErr w:type="spellStart"/>
+      <w:r>
+        <w:rPr>
+          <w:i/>
+        </w:rPr>
+        <w:t>start_</w:t>
+      </w:r>
+      <w:proofErr w:type="gramStart"/>
+      <w:r>
+        <w:rPr>
+          <w:i/>
+        </w:rPr>
+        <w:t>send</w:t>
+      </w:r>
+      <w:proofErr w:type="spellEnd"/>
+      <w:r>
+        <w:rPr>
+          <w:i/>
+        </w:rPr>
+        <w:t>(</w:t>
+      </w:r>
+      <w:proofErr w:type="gramEnd"/>
+      <w:r>
+        <w:rPr>
+          <w:i/>
+        </w:rPr>
+        <w:t xml:space="preserve">) </w:t>
+      </w:r>
+      <w:r>
+        <w:t xml:space="preserve">function. It will first call </w:t>
+      </w:r>
+      <w:proofErr w:type="spellStart"/>
+      <w:r>
+        <w:rPr>
+          <w:i/>
+        </w:rPr>
+        <w:t>send_</w:t>
+      </w:r>
+      <w:proofErr w:type="gramStart"/>
+      <w:r>
+        <w:rPr>
+          <w:i/>
+        </w:rPr>
+        <w:t>img</w:t>
+      </w:r>
+      <w:proofErr w:type="spellEnd"/>
+      <w:r>
+        <w:rPr>
+          <w:i/>
+        </w:rPr>
+        <w:t>(</w:t>
+      </w:r>
+      <w:proofErr w:type="gramEnd"/>
+      <w:r>
+        <w:rPr>
+          <w:i/>
+        </w:rPr>
+        <w:t>)</w:t>
+      </w:r>
+      <w:r>
+        <w:t xml:space="preserve"> function to send the server an image.</w:t>
+      </w:r>
+    </w:p>
+    <w:p>
+      <w:r>
+        <w:tab/>
+        <w:t xml:space="preserve">The </w:t>
+      </w:r>
+      <w:proofErr w:type="spellStart"/>
+      <w:r>
+        <w:rPr>
+          <w:i/>
+        </w:rPr>
+        <w:t>send_</w:t>
+      </w:r>
+      <w:proofErr w:type="gramStart"/>
+      <w:r>
+        <w:rPr>
+          <w:i/>
+        </w:rPr>
+        <w:t>img</w:t>
+      </w:r>
+      <w:proofErr w:type="spellEnd"/>
+      <w:r>
+        <w:rPr>
+          <w:i/>
+        </w:rPr>
+        <w:t>(</w:t>
+      </w:r>
+      <w:proofErr w:type="gramEnd"/>
+      <w:r>
+        <w:rPr>
+          <w:i/>
+        </w:rPr>
+        <w:t xml:space="preserve">) </w:t>
+      </w:r>
+      <w:r>
+        <w:t xml:space="preserve">function will first either use the path given by the user or the default one. It will open that image for reading binary. The client will send the server the image name. Then it preforms RDT send by calling the </w:t>
+      </w:r>
+      <w:proofErr w:type="spellStart"/>
+      <w:r>
+        <w:rPr>
+          <w:i/>
+        </w:rPr>
+        <w:t>rdt_</w:t>
+      </w:r>
+      <w:proofErr w:type="gramStart"/>
+      <w:r>
+        <w:rPr>
+          <w:i/>
+        </w:rPr>
+        <w:t>send</w:t>
+      </w:r>
+      <w:proofErr w:type="spellEnd"/>
+      <w:r>
+        <w:rPr>
+          <w:i/>
+        </w:rPr>
+        <w:t>(</w:t>
+      </w:r>
+      <w:proofErr w:type="gramEnd"/>
+      <w:r>
+        <w:rPr>
+          <w:i/>
+        </w:rPr>
+        <w:t>)</w:t>
+      </w:r>
+      <w:r>
+        <w:t xml:space="preserve"> function. </w:t>
+      </w:r>
+      <w:bookmarkStart w:id="0" w:name="_GoBack"/>
+      <w:bookmarkEnd w:id="0"/>
+      <w:r>
+        <w:t>Once it has finished it will close that file.</w:t>
+      </w:r>
+    </w:p>
+    <w:p>
+      <w:r>
+        <w:tab/>
+        <w:t xml:space="preserve">Next, the </w:t>
+      </w:r>
+      <w:proofErr w:type="spellStart"/>
+      <w:r>
+        <w:rPr>
+          <w:i/>
+        </w:rPr>
+        <w:t>start_</w:t>
+      </w:r>
+      <w:proofErr w:type="gramStart"/>
+      <w:r>
+        <w:rPr>
+          <w:i/>
+        </w:rPr>
+        <w:t>send</w:t>
+      </w:r>
+      <w:proofErr w:type="spellEnd"/>
+      <w:r>
+        <w:rPr>
+          <w:i/>
+        </w:rPr>
+        <w:t>(</w:t>
+      </w:r>
+      <w:proofErr w:type="gramEnd"/>
+      <w:r>
+        <w:rPr>
+          <w:i/>
+        </w:rPr>
+        <w:t xml:space="preserve">) </w:t>
+      </w:r>
+      <w:r>
+        <w:t xml:space="preserve">will call the </w:t>
+      </w:r>
+      <w:proofErr w:type="spellStart"/>
+      <w:r>
+        <w:rPr>
+          <w:i/>
+        </w:rPr>
+        <w:t>wait_and_receive</w:t>
+      </w:r>
+      <w:proofErr w:type="spellEnd"/>
+      <w:r>
+        <w:rPr>
+          <w:i/>
+        </w:rPr>
+        <w:t xml:space="preserve">() </w:t>
+      </w:r>
+      <w:r>
+        <w:t xml:space="preserve">function. Here the client will receive the response image name from the server. It will open that file for writing binary. After which it will call </w:t>
+      </w:r>
+      <w:proofErr w:type="spellStart"/>
+      <w:r>
+        <w:rPr>
+          <w:i/>
+        </w:rPr>
+        <w:t>rdt_</w:t>
+      </w:r>
+      <w:proofErr w:type="gramStart"/>
+      <w:r>
+        <w:rPr>
+          <w:i/>
+        </w:rPr>
+        <w:t>rcv</w:t>
+      </w:r>
+      <w:proofErr w:type="spellEnd"/>
+      <w:r>
+        <w:rPr>
+          <w:i/>
+        </w:rPr>
+        <w:t>(</w:t>
+      </w:r>
+      <w:proofErr w:type="gramEnd"/>
+      <w:r>
+        <w:rPr>
+          <w:i/>
+        </w:rPr>
+        <w:t xml:space="preserve">) </w:t>
+      </w:r>
+      <w:r>
+        <w:t xml:space="preserve"> to receive all the packets of the image. After which, the file will </w:t>
+      </w:r>
+      <w:r>
+        <w:lastRenderedPageBreak/>
+        <w:t>close, and the callback function will be called. This function just prints it has finished. The client will then close the socket and be finished.</w:t>
+      </w:r>
     </w:p>
     <w:p>
       <w:pPr>
@@ -368,13 +863,175 @@
         </w:numPr>
       </w:pPr>
       <w:r>
-        <w:t>Issue the command “python GUI.py”</w:t>
-      </w:r>
-      <w:r>
-        <w:t xml:space="preserve"> on the command line</w:t>
-      </w:r>
-      <w:r>
-        <w:t>. The following GUI will appear.</w:t>
+        <w:rPr>
+          <w:noProof/>
+        </w:rPr>
+        <mc:AlternateContent>
+          <mc:Choice Requires="wps">
+            <w:drawing>
+              <wp:anchor distT="0" distB="0" distL="114300" distR="114300" simplePos="0" relativeHeight="251660288" behindDoc="0" locked="0" layoutInCell="1" allowOverlap="1" wp14:anchorId="6F40EFDB" wp14:editId="47963D0D">
+                <wp:simplePos x="0" y="0"/>
+                <wp:positionH relativeFrom="column">
+                  <wp:posOffset>495301</wp:posOffset>
+                </wp:positionH>
+                <wp:positionV relativeFrom="paragraph">
+                  <wp:posOffset>800735</wp:posOffset>
+                </wp:positionV>
+                <wp:extent cx="1123950" cy="247650"/>
+                <wp:effectExtent l="0" t="0" r="19050" b="19050"/>
+                <wp:wrapNone/>
+                <wp:docPr id="7" name="Rectangle 7"/>
+                <wp:cNvGraphicFramePr/>
+                <a:graphic xmlns:a="http://schemas.openxmlformats.org/drawingml/2006/main">
+                  <a:graphicData uri="http://schemas.microsoft.com/office/word/2010/wordprocessingShape">
+                    <wps:wsp>
+                      <wps:cNvSpPr/>
+                      <wps:spPr>
+                        <a:xfrm>
+                          <a:off x="0" y="0"/>
+                          <a:ext cx="1123950" cy="247650"/>
+                        </a:xfrm>
+                        <a:prstGeom prst="rect">
+                          <a:avLst/>
+                        </a:prstGeom>
+                        <a:noFill/>
+                        <a:ln w="9525" cap="flat" cmpd="sng" algn="ctr">
+                          <a:solidFill>
+                            <a:schemeClr val="dk1"/>
+                          </a:solidFill>
+                          <a:prstDash val="solid"/>
+                          <a:round/>
+                          <a:headEnd type="none" w="med" len="med"/>
+                          <a:tailEnd type="none" w="med" len="med"/>
+                        </a:ln>
+                      </wps:spPr>
+                      <wps:style>
+                        <a:lnRef idx="0">
+                          <a:scrgbClr r="0" g="0" b="0"/>
+                        </a:lnRef>
+                        <a:fillRef idx="0">
+                          <a:scrgbClr r="0" g="0" b="0"/>
+                        </a:fillRef>
+                        <a:effectRef idx="0">
+                          <a:scrgbClr r="0" g="0" b="0"/>
+                        </a:effectRef>
+                        <a:fontRef idx="minor">
+                          <a:schemeClr val="dk1"/>
+                        </a:fontRef>
+                      </wps:style>
+                      <wps:bodyPr rot="0" spcFirstLastPara="0" vertOverflow="overflow" horzOverflow="overflow" vert="horz" wrap="square" lIns="91440" tIns="45720" rIns="91440" bIns="45720" numCol="1" spcCol="0" rtlCol="0" fromWordArt="0" anchor="ctr" anchorCtr="0" forceAA="0" compatLnSpc="1">
+                        <a:prstTxWarp prst="textNoShape">
+                          <a:avLst/>
+                        </a:prstTxWarp>
+                        <a:noAutofit/>
+                      </wps:bodyPr>
+                    </wps:wsp>
+                  </a:graphicData>
+                </a:graphic>
+                <wp14:sizeRelH relativeFrom="margin">
+                  <wp14:pctWidth>0</wp14:pctWidth>
+                </wp14:sizeRelH>
+                <wp14:sizeRelV relativeFrom="margin">
+                  <wp14:pctHeight>0</wp14:pctHeight>
+                </wp14:sizeRelV>
+              </wp:anchor>
+            </w:drawing>
+          </mc:Choice>
+          <mc:Fallback>
+            <w:pict>
+              <v:rect w14:anchorId="156CD48A" id="Rectangle 7" o:spid="_x0000_s1026" style="position:absolute;margin-left:39pt;margin-top:63.05pt;width:88.5pt;height:19.5pt;z-index:251660288;visibility:visible;mso-wrap-style:square;mso-width-percent:0;mso-height-percent:0;mso-wrap-distance-left:9pt;mso-wrap-distance-top:0;mso-wrap-distance-right:9pt;mso-wrap-distance-bottom:0;mso-position-horizontal:absolute;mso-position-horizontal-relative:text;mso-position-vertical:absolute;mso-position-vertical-relative:text;mso-width-percent:0;mso-height-percent:0;mso-width-relative:margin;mso-height-relative:margin;v-text-anchor:middle" o:gfxdata="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" filled="f" strokecolor="black [3200]">
+                <v:stroke joinstyle="round"/>
+              </v:rect>
+            </w:pict>
+          </mc:Fallback>
+        </mc:AlternateContent>
+      </w:r>
+      <w:r>
+        <w:rPr>
+          <w:noProof/>
+        </w:rPr>
+        <mc:AlternateContent>
+          <mc:Choice Requires="wps">
+            <w:drawing>
+              <wp:anchor distT="0" distB="0" distL="114300" distR="114300" simplePos="0" relativeHeight="251659264" behindDoc="0" locked="0" layoutInCell="1" allowOverlap="1" wp14:anchorId="5DF0A20F" wp14:editId="25CE0AE8">
+                <wp:simplePos x="0" y="0"/>
+                <wp:positionH relativeFrom="column">
+                  <wp:posOffset>504826</wp:posOffset>
+                </wp:positionH>
+                <wp:positionV relativeFrom="paragraph">
+                  <wp:posOffset>210186</wp:posOffset>
+                </wp:positionV>
+                <wp:extent cx="876300" cy="228600"/>
+                <wp:effectExtent l="0" t="0" r="19050" b="19050"/>
+                <wp:wrapNone/>
+                <wp:docPr id="6" name="Rectangle 6"/>
+                <wp:cNvGraphicFramePr/>
+                <a:graphic xmlns:a="http://schemas.openxmlformats.org/drawingml/2006/main">
+                  <a:graphicData uri="http://schemas.microsoft.com/office/word/2010/wordprocessingShape">
+                    <wps:wsp>
+                      <wps:cNvSpPr/>
+                      <wps:spPr>
+                        <a:xfrm>
+                          <a:off x="0" y="0"/>
+                          <a:ext cx="876300" cy="228600"/>
+                        </a:xfrm>
+                        <a:prstGeom prst="rect">
+                          <a:avLst/>
+                        </a:prstGeom>
+                        <a:noFill/>
+                        <a:ln w="9525" cap="flat" cmpd="sng" algn="ctr">
+                          <a:solidFill>
+                            <a:schemeClr val="dk1"/>
+                          </a:solidFill>
+                          <a:prstDash val="solid"/>
+                          <a:round/>
+                          <a:headEnd type="none" w="med" len="med"/>
+                          <a:tailEnd type="none" w="med" len="med"/>
+                        </a:ln>
+                      </wps:spPr>
+                      <wps:style>
+                        <a:lnRef idx="0">
+                          <a:scrgbClr r="0" g="0" b="0"/>
+                        </a:lnRef>
+                        <a:fillRef idx="0">
+                          <a:scrgbClr r="0" g="0" b="0"/>
+                        </a:fillRef>
+                        <a:effectRef idx="0">
+                          <a:scrgbClr r="0" g="0" b="0"/>
+                        </a:effectRef>
+                        <a:fontRef idx="minor">
+                          <a:schemeClr val="dk1"/>
+                        </a:fontRef>
+                      </wps:style>
+                      <wps:bodyPr rot="0" spcFirstLastPara="0" vertOverflow="overflow" horzOverflow="overflow" vert="horz" wrap="square" lIns="91440" tIns="45720" rIns="91440" bIns="45720" numCol="1" spcCol="0" rtlCol="0" fromWordArt="0" anchor="ctr" anchorCtr="0" forceAA="0" compatLnSpc="1">
+                        <a:prstTxWarp prst="textNoShape">
+                          <a:avLst/>
+                        </a:prstTxWarp>
+                        <a:noAutofit/>
+                      </wps:bodyPr>
+                    </wps:wsp>
+                  </a:graphicData>
+                </a:graphic>
+                <wp14:sizeRelH relativeFrom="margin">
+                  <wp14:pctWidth>0</wp14:pctWidth>
+                </wp14:sizeRelH>
+                <wp14:sizeRelV relativeFrom="margin">
+                  <wp14:pctHeight>0</wp14:pctHeight>
+                </wp14:sizeRelV>
+              </wp:anchor>
+            </w:drawing>
+          </mc:Choice>
+          <mc:Fallback>
+            <w:pict>
+              <v:rect w14:anchorId="69CD15DC" id="Rectangle 6" o:spid="_x0000_s1026" style="position:absolute;margin-left:39.75pt;margin-top:16.55pt;width:69pt;height:18pt;z-index:251659264;visibility:visible;mso-wrap-style:square;mso-width-percent:0;mso-height-percent:0;mso-wrap-distance-left:9pt;mso-wrap-distance-top:0;mso-wrap-distance-right:9pt;mso-wrap-distance-bottom:0;mso-position-horizontal:absolute;mso-position-horizontal-relative:text;mso-position-vertical:absolute;mso-position-vertical-relative:text;mso-width-percent:0;mso-height-percent:0;mso-width-relative:margin;mso-height-relative:margin;v-text-anchor:middle" o:gfxdata="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" filled="f" strokecolor="black [3200]">
+                <v:stroke joinstyle="round"/>
+              </v:rect>
+            </w:pict>
+          </mc:Fallback>
+        </mc:AlternateContent>
+      </w:r>
+      <w:r>
+        <w:t>Make sure the files are setup as so</w:t>
       </w:r>
       <w:r>
         <w:br/>
@@ -383,12 +1040,11 @@
         <w:rPr>
           <w:noProof/>
         </w:rPr>
-        <w:lastRenderedPageBreak/>
         <w:drawing>
-          <wp:inline distT="0" distB="0" distL="0" distR="0" wp14:anchorId="27B7C230" wp14:editId="58D05592">
-            <wp:extent cx="4457700" cy="3855748"/>
-            <wp:effectExtent l="0" t="0" r="0" b="0"/>
-            <wp:docPr id="1" name="Picture 1"/>
+          <wp:inline distT="0" distB="0" distL="0" distR="0" wp14:anchorId="18887CB4" wp14:editId="5955099D">
+            <wp:extent cx="5943600" cy="1179830"/>
+            <wp:effectExtent l="0" t="0" r="0" b="1270"/>
+            <wp:docPr id="5" name="Picture 5"/>
             <wp:cNvGraphicFramePr>
               <a:graphicFrameLocks xmlns:a="http://schemas.openxmlformats.org/drawingml/2006/main" noChangeAspect="1"/>
             </wp:cNvGraphicFramePr>
@@ -408,6 +1064,78 @@
                   <pic:spPr>
                     <a:xfrm>
                       <a:off x="0" y="0"/>
+                      <a:ext cx="5943600" cy="1179830"/>
+                    </a:xfrm>
+                    <a:prstGeom prst="rect">
+                      <a:avLst/>
+                    </a:prstGeom>
+                  </pic:spPr>
+                </pic:pic>
+              </a:graphicData>
+            </a:graphic>
+          </wp:inline>
+        </w:drawing>
+      </w:r>
+      <w:r>
+        <w:br/>
+        <w:t>Here the python scripts are in the Phase2 folder and the default image is in the folder before Phase2.</w:t>
+      </w:r>
+      <w:r>
+        <w:br/>
+      </w:r>
+    </w:p>
+    <w:p>
+      <w:pPr>
+        <w:pStyle w:val="ListParagraph"/>
+        <w:numPr>
+          <w:ilvl w:val="0"/>
+          <w:numId w:val="1"/>
+        </w:numPr>
+      </w:pPr>
+      <w:r>
+        <w:t>Go into the Phase2 folder and i</w:t>
+      </w:r>
+      <w:r>
+        <w:t>ssue the command “python GUI.py”</w:t>
+      </w:r>
+      <w:r>
+        <w:t xml:space="preserve"> on the command line</w:t>
+      </w:r>
+      <w:r>
+        <w:t>. The following GUI will appear.</w:t>
+      </w:r>
+      <w:r>
+        <w:br/>
+      </w:r>
+      <w:r>
+        <w:rPr>
+          <w:noProof/>
+        </w:rPr>
+        <w:lastRenderedPageBreak/>
+        <w:drawing>
+          <wp:inline distT="0" distB="0" distL="0" distR="0" wp14:anchorId="27B7C230" wp14:editId="58D05592">
+            <wp:extent cx="4457700" cy="3855748"/>
+            <wp:effectExtent l="0" t="0" r="0" b="0"/>
+            <wp:docPr id="1" name="Picture 1"/>
+            <wp:cNvGraphicFramePr>
+              <a:graphicFrameLocks xmlns:a="http://schemas.openxmlformats.org/drawingml/2006/main" noChangeAspect="1"/>
+            </wp:cNvGraphicFramePr>
+            <a:graphic xmlns:a="http://schemas.openxmlformats.org/drawingml/2006/main">
+              <a:graphicData uri="http://schemas.openxmlformats.org/drawingml/2006/picture">
+                <pic:pic xmlns:pic="http://schemas.openxmlformats.org/drawingml/2006/picture">
+                  <pic:nvPicPr>
+                    <pic:cNvPr id="1" name=""/>
+                    <pic:cNvPicPr/>
+                  </pic:nvPicPr>
+                  <pic:blipFill>
+                    <a:blip r:embed="rId6"/>
+                    <a:stretch>
+                      <a:fillRect/>
+                    </a:stretch>
+                  </pic:blipFill>
+                  <pic:spPr>
+                    <a:xfrm>
+                      <a:off x="0" y="0"/>
                       <a:ext cx="4463565" cy="3860821"/>
                     </a:xfrm>
                     <a:prstGeom prst="rect">
@@ -437,7 +1165,13 @@
         <w:t xml:space="preserve">Leave </w:t>
       </w:r>
       <w:r>
-        <w:t>file to send blank to use default or specify path to own picture. Click server</w:t>
+        <w:t xml:space="preserve">file to send blank to use default or specify path to </w:t>
+      </w:r>
+      <w:r>
+        <w:t xml:space="preserve">your </w:t>
+      </w:r>
+      <w:r>
+        <w:t>own picture. Click server</w:t>
       </w:r>
       <w:r>
         <w:br/>
@@ -462,7 +1196,7 @@
                     <pic:cNvPicPr/>
                   </pic:nvPicPr>
                   <pic:blipFill>
-                    <a:blip r:embed="rId6">
+                    <a:blip r:embed="rId7">
                       <a:extLst>
                         <a:ext uri="{28A0092B-C50C-407E-A947-70E740481C1C}">
                           <a14:useLocalDpi xmlns:a14="http://schemas.microsoft.com/office/drawing/2010/main" val="0"/>
@@ -505,7 +1239,13 @@
       </w:pPr>
       <w:r>
         <w:lastRenderedPageBreak/>
-        <w:t>Again, leave image blank to use default, or specify image. Then click client.</w:t>
+        <w:t>Again, leave image blank to use default, or specify</w:t>
+      </w:r>
+      <w:r>
+        <w:t xml:space="preserve"> a different </w:t>
+      </w:r>
+      <w:r>
+        <w:t>image. Then click client.</w:t>
       </w:r>
       <w:r>
         <w:br/>
@@ -530,7 +1270,7 @@
                     <pic:cNvPicPr/>
                   </pic:nvPicPr>
                   <pic:blipFill>
-                    <a:blip r:embed="rId7">
+                    <a:blip r:embed="rId8">
                       <a:extLst>
                         <a:ext uri="{28A0092B-C50C-407E-A947-70E740481C1C}">
                           <a14:useLocalDpi xmlns:a14="http://schemas.microsoft.com/office/drawing/2010/main" val="0"/>
@@ -594,7 +1334,7 @@
                     <pic:cNvPicPr/>
                   </pic:nvPicPr>
                   <pic:blipFill>
-                    <a:blip r:embed="rId8"/>
+                    <a:blip r:embed="rId9"/>
                     <a:stretch>
                       <a:fillRect/>
                     </a:stretch>
@@ -658,10 +1398,14 @@
         </w:numPr>
       </w:pPr>
       <w:r>
-        <w:t xml:space="preserve">Exit to stop the threads. </w:t>
-      </w:r>
-      <w:bookmarkStart w:id="0" w:name="_GoBack"/>
-      <w:bookmarkEnd w:id="0"/>
+        <w:t>Click client again to re-run the client or click e</w:t>
+      </w:r>
+      <w:r>
+        <w:t>xit to stop</w:t>
+      </w:r>
+      <w:r>
+        <w:t>.</w:t>
+      </w:r>
     </w:p>
     <w:sectPr>
       <w:pgSz w:w="12240" w:h="15840"/>
@@ -1171,7 +1915,6 @@
   <w:style w:type="character" w:default="1" w:styleId="DefaultParagraphFont">
     <w:name w:val="Default Paragraph Font"/>
     <w:uiPriority w:val="1"/>
-    <w:semiHidden/>
     <w:unhideWhenUsed/>
   </w:style>
   <w:style w:type="table" w:default="1" w:styleId="TableNormal">

</xml_diff>

<commit_message>
add intro and flowcharts to design doc
</commit_message>
<xml_diff>
--- a/Phase2/Design.docx
+++ b/Phase2/Design.docx
@@ -4,12 +4,22 @@
   <w:body>
     <w:p>
       <w:r>
-        <w:t>Blaine McMahon, Jacob Sword, Nicholas Yameen</w:t>
-      </w:r>
-    </w:p>
-    <w:p>
-      <w:r>
-        <w:t>Phase 2</w:t>
+        <w:t xml:space="preserve">Blaine McMahon, Jacob Sword, Nicholas </w:t>
+      </w:r>
+      <w:proofErr w:type="spellStart"/>
+      <w:r>
+        <w:t>Yameen</w:t>
+      </w:r>
+      <w:proofErr w:type="spellEnd"/>
+    </w:p>
+    <w:p>
+      <w:r>
+        <w:t>Network Design</w:t>
+      </w:r>
+    </w:p>
+    <w:p>
+      <w:r>
+        <w:t>Project Phase 2</w:t>
       </w:r>
     </w:p>
     <w:p>
@@ -30,6 +40,261 @@
           <w:b/>
           <w:u w:val="single"/>
         </w:rPr>
+        <w:t>1. Introduction:</w:t>
+      </w:r>
+    </w:p>
+    <w:p>
+      <w:r>
+        <w:tab/>
+        <w:t>This code completes Phase 2 of the project by using UDP to send images from a client to a server, and vice versa.  The UDP server is run continuously to accept messages from clients.  These messages are in the form of 1. A filename of the image the client will send, and 2. The contents of said image.  The server then writes the file.  After sending this file, the client waits for a response of the same nature from the server and then writes it’s transferred file before exiting.  The below flowcharts and explanations explain these procedures in more detail.</w:t>
+      </w:r>
+    </w:p>
+    <w:p/>
+    <w:p/>
+    <w:p/>
+    <w:p/>
+    <w:p/>
+    <w:p/>
+    <w:p/>
+    <w:p/>
+    <w:p/>
+    <w:p/>
+    <w:p/>
+    <w:p/>
+    <w:p/>
+    <w:p/>
+    <w:p/>
+    <w:p/>
+    <w:p/>
+    <w:p/>
+    <w:p>
+      <w:pPr>
+        <w:rPr>
+          <w:u w:val="single"/>
+        </w:rPr>
+      </w:pPr>
+      <w:r>
+        <w:rPr>
+          <w:noProof/>
+          <w:u w:val="single"/>
+        </w:rPr>
+        <w:lastRenderedPageBreak/>
+        <w:drawing>
+          <wp:anchor distT="0" distB="0" distL="114300" distR="114300" simplePos="0" relativeHeight="251662336" behindDoc="0" locked="0" layoutInCell="1" allowOverlap="1" wp14:anchorId="399F7BA9" wp14:editId="5188B54F">
+            <wp:simplePos x="0" y="0"/>
+            <wp:positionH relativeFrom="column">
+              <wp:posOffset>762000</wp:posOffset>
+            </wp:positionH>
+            <wp:positionV relativeFrom="paragraph">
+              <wp:posOffset>252095</wp:posOffset>
+            </wp:positionV>
+            <wp:extent cx="4266968" cy="7426793"/>
+            <wp:effectExtent l="0" t="0" r="635" b="0"/>
+            <wp:wrapNone/>
+            <wp:docPr id="8" name="Picture 8"/>
+            <wp:cNvGraphicFramePr>
+              <a:graphicFrameLocks xmlns:a="http://schemas.openxmlformats.org/drawingml/2006/main" noChangeAspect="1"/>
+            </wp:cNvGraphicFramePr>
+            <a:graphic xmlns:a="http://schemas.openxmlformats.org/drawingml/2006/main">
+              <a:graphicData uri="http://schemas.openxmlformats.org/drawingml/2006/picture">
+                <pic:pic xmlns:pic="http://schemas.openxmlformats.org/drawingml/2006/picture">
+                  <pic:nvPicPr>
+                    <pic:cNvPr id="5" name="server_flowchart.png"/>
+                    <pic:cNvPicPr/>
+                  </pic:nvPicPr>
+                  <pic:blipFill>
+                    <a:blip r:embed="rId5" cstate="print">
+                      <a:extLst>
+                        <a:ext uri="{28A0092B-C50C-407E-A947-70E740481C1C}">
+                          <a14:useLocalDpi xmlns:a14="http://schemas.microsoft.com/office/drawing/2010/main" val="0"/>
+                        </a:ext>
+                      </a:extLst>
+                    </a:blip>
+                    <a:stretch>
+                      <a:fillRect/>
+                    </a:stretch>
+                  </pic:blipFill>
+                  <pic:spPr>
+                    <a:xfrm>
+                      <a:off x="0" y="0"/>
+                      <a:ext cx="4266968" cy="7426793"/>
+                    </a:xfrm>
+                    <a:prstGeom prst="rect">
+                      <a:avLst/>
+                    </a:prstGeom>
+                  </pic:spPr>
+                </pic:pic>
+              </a:graphicData>
+            </a:graphic>
+            <wp14:sizeRelH relativeFrom="margin">
+              <wp14:pctWidth>0</wp14:pctWidth>
+            </wp14:sizeRelH>
+            <wp14:sizeRelV relativeFrom="margin">
+              <wp14:pctHeight>0</wp14:pctHeight>
+            </wp14:sizeRelV>
+          </wp:anchor>
+        </w:drawing>
+      </w:r>
+      <w:r>
+        <w:rPr>
+          <w:b/>
+          <w:u w:val="single"/>
+        </w:rPr>
+        <w:t>2. Flowcharts</w:t>
+      </w:r>
+    </w:p>
+    <w:p/>
+    <w:p/>
+    <w:p/>
+    <w:p/>
+    <w:p/>
+    <w:p/>
+    <w:p/>
+    <w:p/>
+    <w:p/>
+    <w:p/>
+    <w:p/>
+    <w:p/>
+    <w:p/>
+    <w:p/>
+    <w:p/>
+    <w:p/>
+    <w:p/>
+    <w:p/>
+    <w:p/>
+    <w:p/>
+    <w:p/>
+    <w:p/>
+    <w:p/>
+    <w:p/>
+    <w:p/>
+    <w:p/>
+    <w:p>
+      <w:pPr>
+        <w:ind w:left="2880" w:firstLine="720"/>
+        <w:rPr>
+          <w:u w:val="single"/>
+        </w:rPr>
+      </w:pPr>
+      <w:r>
+        <w:rPr>
+          <w:u w:val="single"/>
+        </w:rPr>
+        <w:t>Fig 1: Sever Flowchart</w:t>
+      </w:r>
+    </w:p>
+    <w:p>
+      <w:bookmarkStart w:id="0" w:name="_GoBack"/>
+      <w:r>
+        <w:rPr>
+          <w:noProof/>
+        </w:rPr>
+        <w:lastRenderedPageBreak/>
+        <w:drawing>
+          <wp:anchor distT="0" distB="0" distL="114300" distR="114300" simplePos="0" relativeHeight="251664384" behindDoc="0" locked="0" layoutInCell="1" allowOverlap="1" wp14:anchorId="2C08C0D0" wp14:editId="5974112D">
+            <wp:simplePos x="0" y="0"/>
+            <wp:positionH relativeFrom="column">
+              <wp:posOffset>762000</wp:posOffset>
+            </wp:positionH>
+            <wp:positionV relativeFrom="paragraph">
+              <wp:posOffset>-495300</wp:posOffset>
+            </wp:positionV>
+            <wp:extent cx="4389755" cy="8229600"/>
+            <wp:effectExtent l="0" t="0" r="0" b="0"/>
+            <wp:wrapNone/>
+            <wp:docPr id="9" name="Picture 9"/>
+            <wp:cNvGraphicFramePr>
+              <a:graphicFrameLocks xmlns:a="http://schemas.openxmlformats.org/drawingml/2006/main" noChangeAspect="1"/>
+            </wp:cNvGraphicFramePr>
+            <a:graphic xmlns:a="http://schemas.openxmlformats.org/drawingml/2006/main">
+              <a:graphicData uri="http://schemas.openxmlformats.org/drawingml/2006/picture">
+                <pic:pic xmlns:pic="http://schemas.openxmlformats.org/drawingml/2006/picture">
+                  <pic:nvPicPr>
+                    <pic:cNvPr id="6" name="client_flowchart.png"/>
+                    <pic:cNvPicPr/>
+                  </pic:nvPicPr>
+                  <pic:blipFill>
+                    <a:blip r:embed="rId6" cstate="print">
+                      <a:extLst>
+                        <a:ext uri="{28A0092B-C50C-407E-A947-70E740481C1C}">
+                          <a14:useLocalDpi xmlns:a14="http://schemas.microsoft.com/office/drawing/2010/main" val="0"/>
+                        </a:ext>
+                      </a:extLst>
+                    </a:blip>
+                    <a:stretch>
+                      <a:fillRect/>
+                    </a:stretch>
+                  </pic:blipFill>
+                  <pic:spPr>
+                    <a:xfrm>
+                      <a:off x="0" y="0"/>
+                      <a:ext cx="4389755" cy="8229600"/>
+                    </a:xfrm>
+                    <a:prstGeom prst="rect">
+                      <a:avLst/>
+                    </a:prstGeom>
+                  </pic:spPr>
+                </pic:pic>
+              </a:graphicData>
+            </a:graphic>
+          </wp:anchor>
+        </w:drawing>
+      </w:r>
+      <w:bookmarkEnd w:id="0"/>
+    </w:p>
+    <w:p/>
+    <w:p/>
+    <w:p/>
+    <w:p/>
+    <w:p/>
+    <w:p/>
+    <w:p/>
+    <w:p/>
+    <w:p/>
+    <w:p/>
+    <w:p/>
+    <w:p/>
+    <w:p/>
+    <w:p/>
+    <w:p/>
+    <w:p/>
+    <w:p/>
+    <w:p/>
+    <w:p/>
+    <w:p/>
+    <w:p/>
+    <w:p/>
+    <w:p/>
+    <w:p/>
+    <w:p/>
+    <w:p/>
+    <w:p>
+      <w:pPr>
+        <w:ind w:left="2880" w:firstLine="720"/>
+        <w:rPr>
+          <w:u w:val="single"/>
+        </w:rPr>
+      </w:pPr>
+      <w:r>
+        <w:rPr>
+          <w:u w:val="single"/>
+        </w:rPr>
+        <w:t>Fig 2: Client Flowchart</w:t>
+      </w:r>
+    </w:p>
+    <w:p/>
+    <w:p>
+      <w:pPr>
+        <w:rPr>
+          <w:b/>
+          <w:u w:val="single"/>
+        </w:rPr>
+      </w:pPr>
+      <w:r>
+        <w:rPr>
+          <w:b/>
+          <w:u w:val="single"/>
+        </w:rPr>
         <w:t>GUI.py</w:t>
       </w:r>
     </w:p>
@@ -44,43 +309,21 @@
       </w:r>
       <w:proofErr w:type="spellEnd"/>
       <w:r>
-        <w:t xml:space="preserve"> to create the GUI. First, the GUI window will open and display three buttons and a place to enter text. The user can either write the path to the file to be sent or leave it blank to use our default image. The user then </w:t>
-      </w:r>
-      <w:proofErr w:type="gramStart"/>
-      <w:r>
-        <w:t>has to</w:t>
-      </w:r>
-      <w:proofErr w:type="gramEnd"/>
-      <w:r>
-        <w:t xml:space="preserve"> click Start Server first. This will start the </w:t>
-      </w:r>
-      <w:proofErr w:type="spellStart"/>
-      <w:r>
-        <w:rPr>
-          <w:i/>
-        </w:rPr>
-        <w:t>run_</w:t>
-      </w:r>
-      <w:proofErr w:type="gramStart"/>
-      <w:r>
-        <w:rPr>
-          <w:i/>
-        </w:rPr>
-        <w:t>server</w:t>
-      </w:r>
-      <w:proofErr w:type="spellEnd"/>
-      <w:r>
-        <w:rPr>
-          <w:i/>
-        </w:rPr>
-        <w:t>(</w:t>
-      </w:r>
-      <w:proofErr w:type="gramEnd"/>
-      <w:r>
-        <w:rPr>
-          <w:i/>
-        </w:rPr>
-        <w:t xml:space="preserve">) </w:t>
+        <w:t xml:space="preserve"> to create the GUI. First, the GUI window will open and display three buttons and a place to enter text. The user can either write the path to the file to be sent or leave it blank to use our default image. The user then has to click Start Server first. This will start the </w:t>
+      </w:r>
+      <w:proofErr w:type="spellStart"/>
+      <w:r>
+        <w:rPr>
+          <w:i/>
+        </w:rPr>
+        <w:t>run_server</w:t>
+      </w:r>
+      <w:proofErr w:type="spellEnd"/>
+      <w:r>
+        <w:rPr>
+          <w:i/>
+        </w:rPr>
+        <w:t xml:space="preserve">() </w:t>
       </w:r>
       <w:r>
         <w:t xml:space="preserve">function. This function will call </w:t>
@@ -99,28 +342,14 @@
         <w:rPr>
           <w:i/>
         </w:rPr>
-        <w:t>start_</w:t>
-      </w:r>
-      <w:proofErr w:type="gramStart"/>
-      <w:r>
-        <w:rPr>
-          <w:i/>
-        </w:rPr>
-        <w:t>client</w:t>
-      </w:r>
-      <w:proofErr w:type="spellEnd"/>
-      <w:r>
-        <w:rPr>
-          <w:i/>
-        </w:rPr>
-        <w:t>(</w:t>
-      </w:r>
-      <w:proofErr w:type="gramEnd"/>
-      <w:r>
-        <w:rPr>
-          <w:i/>
-        </w:rPr>
-        <w:t>)</w:t>
+        <w:t>start_client</w:t>
+      </w:r>
+      <w:proofErr w:type="spellEnd"/>
+      <w:r>
+        <w:rPr>
+          <w:i/>
+        </w:rPr>
+        <w:t>()</w:t>
       </w:r>
       <w:r>
         <w:t xml:space="preserve"> which then calls the </w:t>
@@ -183,7 +412,6 @@
       <w:r>
         <w:t xml:space="preserve"> a UDP socket and bind to it. It will then move to the </w:t>
       </w:r>
-      <w:proofErr w:type="gramStart"/>
       <w:r>
         <w:rPr>
           <w:i/>
@@ -194,14 +422,7 @@
         <w:rPr>
           <w:i/>
         </w:rPr>
-        <w:t>(</w:t>
-      </w:r>
-      <w:proofErr w:type="gramEnd"/>
-      <w:r>
-        <w:rPr>
-          <w:i/>
-        </w:rPr>
-        <w:t>)</w:t>
+        <w:t>()</w:t>
       </w:r>
       <w:r>
         <w:t xml:space="preserve"> function.</w:t>
@@ -220,28 +441,14 @@
         <w:rPr>
           <w:i/>
         </w:rPr>
-        <w:t>rdt_</w:t>
-      </w:r>
-      <w:proofErr w:type="gramStart"/>
-      <w:r>
-        <w:rPr>
-          <w:i/>
-        </w:rPr>
-        <w:t>rcv</w:t>
-      </w:r>
-      <w:proofErr w:type="spellEnd"/>
-      <w:r>
-        <w:rPr>
-          <w:i/>
-        </w:rPr>
-        <w:t>(</w:t>
-      </w:r>
-      <w:proofErr w:type="gramEnd"/>
-      <w:r>
-        <w:rPr>
-          <w:i/>
-        </w:rPr>
-        <w:t>)</w:t>
+        <w:t>rdt_rcv</w:t>
+      </w:r>
+      <w:proofErr w:type="spellEnd"/>
+      <w:r>
+        <w:rPr>
+          <w:i/>
+        </w:rPr>
+        <w:t>()</w:t>
       </w:r>
       <w:r>
         <w:t xml:space="preserve"> where it will continually receive packets from the client and write them to the file. Once the full image is received it will then close the file and send an image back to the client.</w:t>
@@ -257,28 +464,14 @@
         <w:rPr>
           <w:i/>
         </w:rPr>
-        <w:t>send_</w:t>
-      </w:r>
-      <w:proofErr w:type="gramStart"/>
-      <w:r>
-        <w:rPr>
-          <w:i/>
-        </w:rPr>
-        <w:t>img</w:t>
-      </w:r>
-      <w:proofErr w:type="spellEnd"/>
-      <w:r>
-        <w:rPr>
-          <w:i/>
-        </w:rPr>
-        <w:t>(</w:t>
-      </w:r>
-      <w:proofErr w:type="gramEnd"/>
-      <w:r>
-        <w:rPr>
-          <w:i/>
-        </w:rPr>
-        <w:t>)</w:t>
+        <w:t>send_img</w:t>
+      </w:r>
+      <w:proofErr w:type="spellEnd"/>
+      <w:r>
+        <w:rPr>
+          <w:i/>
+        </w:rPr>
+        <w:t>()</w:t>
       </w:r>
       <w:r>
         <w:t xml:space="preserve"> function will first open the file specified or the default one for reading binary. It will then send the image name to the client. Finally, it will send the image using the </w:t>
@@ -288,28 +481,14 @@
         <w:rPr>
           <w:i/>
         </w:rPr>
-        <w:t>rdt_</w:t>
-      </w:r>
-      <w:proofErr w:type="gramStart"/>
-      <w:r>
-        <w:rPr>
-          <w:i/>
-        </w:rPr>
-        <w:t>send</w:t>
-      </w:r>
-      <w:proofErr w:type="spellEnd"/>
-      <w:r>
-        <w:rPr>
-          <w:i/>
-        </w:rPr>
-        <w:t>(</w:t>
-      </w:r>
-      <w:proofErr w:type="gramEnd"/>
-      <w:r>
-        <w:rPr>
-          <w:i/>
-        </w:rPr>
-        <w:t xml:space="preserve">) </w:t>
+        <w:t>rdt_send</w:t>
+      </w:r>
+      <w:proofErr w:type="spellEnd"/>
+      <w:r>
+        <w:rPr>
+          <w:i/>
+        </w:rPr>
+        <w:t xml:space="preserve">() </w:t>
       </w:r>
       <w:r>
         <w:t xml:space="preserve">function. </w:t>
@@ -347,43 +526,21 @@
         <w:t>s</w:t>
       </w:r>
       <w:r>
-        <w:t xml:space="preserve"> four functions. First, the client will initialize </w:t>
-      </w:r>
-      <w:proofErr w:type="gramStart"/>
-      <w:r>
-        <w:t>similar to</w:t>
-      </w:r>
-      <w:proofErr w:type="gramEnd"/>
-      <w:r>
-        <w:t xml:space="preserve"> the UDP server. It will connect to the server on the UDP socket. Then it will go into </w:t>
-      </w:r>
-      <w:proofErr w:type="spellStart"/>
-      <w:r>
-        <w:rPr>
-          <w:i/>
-        </w:rPr>
-        <w:t>start_</w:t>
-      </w:r>
-      <w:proofErr w:type="gramStart"/>
-      <w:r>
-        <w:rPr>
-          <w:i/>
-        </w:rPr>
-        <w:t>send</w:t>
-      </w:r>
-      <w:proofErr w:type="spellEnd"/>
-      <w:r>
-        <w:rPr>
-          <w:i/>
-        </w:rPr>
-        <w:t>(</w:t>
-      </w:r>
-      <w:proofErr w:type="gramEnd"/>
-      <w:r>
-        <w:rPr>
-          <w:i/>
-        </w:rPr>
-        <w:t xml:space="preserve">) </w:t>
+        <w:t xml:space="preserve"> four functions. First, the client will initialize similar to the UDP server. It will connect to the server on the UDP socket. Then it will go into </w:t>
+      </w:r>
+      <w:proofErr w:type="spellStart"/>
+      <w:r>
+        <w:rPr>
+          <w:i/>
+        </w:rPr>
+        <w:t>start_send</w:t>
+      </w:r>
+      <w:proofErr w:type="spellEnd"/>
+      <w:r>
+        <w:rPr>
+          <w:i/>
+        </w:rPr>
+        <w:t xml:space="preserve">() </w:t>
       </w:r>
       <w:r>
         <w:t xml:space="preserve">function. It will first call </w:t>
@@ -393,28 +550,14 @@
         <w:rPr>
           <w:i/>
         </w:rPr>
-        <w:t>send_</w:t>
-      </w:r>
-      <w:proofErr w:type="gramStart"/>
-      <w:r>
-        <w:rPr>
-          <w:i/>
-        </w:rPr>
-        <w:t>img</w:t>
-      </w:r>
-      <w:proofErr w:type="spellEnd"/>
-      <w:r>
-        <w:rPr>
-          <w:i/>
-        </w:rPr>
-        <w:t>(</w:t>
-      </w:r>
-      <w:proofErr w:type="gramEnd"/>
-      <w:r>
-        <w:rPr>
-          <w:i/>
-        </w:rPr>
-        <w:t>)</w:t>
+        <w:t>send_img</w:t>
+      </w:r>
+      <w:proofErr w:type="spellEnd"/>
+      <w:r>
+        <w:rPr>
+          <w:i/>
+        </w:rPr>
+        <w:t>()</w:t>
       </w:r>
       <w:r>
         <w:t xml:space="preserve"> function to send the server an image.</w:t>
@@ -430,28 +573,14 @@
         <w:rPr>
           <w:i/>
         </w:rPr>
-        <w:t>send_</w:t>
-      </w:r>
-      <w:proofErr w:type="gramStart"/>
-      <w:r>
-        <w:rPr>
-          <w:i/>
-        </w:rPr>
-        <w:t>img</w:t>
-      </w:r>
-      <w:proofErr w:type="spellEnd"/>
-      <w:r>
-        <w:rPr>
-          <w:i/>
-        </w:rPr>
-        <w:t>(</w:t>
-      </w:r>
-      <w:proofErr w:type="gramEnd"/>
-      <w:r>
-        <w:rPr>
-          <w:i/>
-        </w:rPr>
-        <w:t xml:space="preserve">) </w:t>
+        <w:t>send_img</w:t>
+      </w:r>
+      <w:proofErr w:type="spellEnd"/>
+      <w:r>
+        <w:rPr>
+          <w:i/>
+        </w:rPr>
+        <w:t xml:space="preserve">() </w:t>
       </w:r>
       <w:r>
         <w:t xml:space="preserve">function will first either use the path given by the user or the default one. It will open that image for reading binary. The client will send the server the image name. Then it preforms RDT send by calling the </w:t>
@@ -461,36 +590,17 @@
         <w:rPr>
           <w:i/>
         </w:rPr>
-        <w:t>rdt_</w:t>
-      </w:r>
-      <w:proofErr w:type="gramStart"/>
-      <w:r>
-        <w:rPr>
-          <w:i/>
-        </w:rPr>
-        <w:t>send</w:t>
-      </w:r>
-      <w:proofErr w:type="spellEnd"/>
-      <w:r>
-        <w:rPr>
-          <w:i/>
-        </w:rPr>
-        <w:t>(</w:t>
-      </w:r>
-      <w:proofErr w:type="gramEnd"/>
-      <w:r>
-        <w:rPr>
-          <w:i/>
-        </w:rPr>
-        <w:t>)</w:t>
-      </w:r>
-      <w:r>
-        <w:t xml:space="preserve"> function. </w:t>
-      </w:r>
-      <w:bookmarkStart w:id="0" w:name="_GoBack"/>
-      <w:bookmarkEnd w:id="0"/>
-      <w:r>
-        <w:t>Once it has finished it will close that file.</w:t>
+        <w:t>rdt_send</w:t>
+      </w:r>
+      <w:proofErr w:type="spellEnd"/>
+      <w:r>
+        <w:rPr>
+          <w:i/>
+        </w:rPr>
+        <w:t>()</w:t>
+      </w:r>
+      <w:r>
+        <w:t xml:space="preserve"> function. Once it has finished it will close that file.</w:t>
       </w:r>
     </w:p>
     <w:p>
@@ -503,28 +613,14 @@
         <w:rPr>
           <w:i/>
         </w:rPr>
-        <w:t>start_</w:t>
-      </w:r>
-      <w:proofErr w:type="gramStart"/>
-      <w:r>
-        <w:rPr>
-          <w:i/>
-        </w:rPr>
-        <w:t>send</w:t>
-      </w:r>
-      <w:proofErr w:type="spellEnd"/>
-      <w:r>
-        <w:rPr>
-          <w:i/>
-        </w:rPr>
-        <w:t>(</w:t>
-      </w:r>
-      <w:proofErr w:type="gramEnd"/>
-      <w:r>
-        <w:rPr>
-          <w:i/>
-        </w:rPr>
-        <w:t xml:space="preserve">) </w:t>
+        <w:t>start_send</w:t>
+      </w:r>
+      <w:proofErr w:type="spellEnd"/>
+      <w:r>
+        <w:rPr>
+          <w:i/>
+        </w:rPr>
+        <w:t xml:space="preserve">() </w:t>
       </w:r>
       <w:r>
         <w:t xml:space="preserve">will call the </w:t>
@@ -551,35 +647,17 @@
         <w:rPr>
           <w:i/>
         </w:rPr>
-        <w:t>rdt_</w:t>
-      </w:r>
-      <w:proofErr w:type="gramStart"/>
-      <w:r>
-        <w:rPr>
-          <w:i/>
-        </w:rPr>
-        <w:t>rcv</w:t>
-      </w:r>
-      <w:proofErr w:type="spellEnd"/>
-      <w:r>
-        <w:rPr>
-          <w:i/>
-        </w:rPr>
-        <w:t>(</w:t>
-      </w:r>
-      <w:proofErr w:type="gramEnd"/>
-      <w:r>
-        <w:rPr>
-          <w:i/>
-        </w:rPr>
-        <w:t xml:space="preserve">) </w:t>
-      </w:r>
-      <w:r>
-        <w:t xml:space="preserve"> to receive all the packets of the image. After which, the file will </w:t>
-      </w:r>
-      <w:r>
-        <w:lastRenderedPageBreak/>
-        <w:t>close, and the callback function will be called. This function just prints it has finished. The client will then close the socket and be finished.</w:t>
+        <w:t>rdt_rcv</w:t>
+      </w:r>
+      <w:proofErr w:type="spellEnd"/>
+      <w:r>
+        <w:rPr>
+          <w:i/>
+        </w:rPr>
+        <w:t xml:space="preserve">() </w:t>
+      </w:r>
+      <w:r>
+        <w:t xml:space="preserve"> to receive all the packets of the image. After which, the file will close, and the callback function will be called. This function just prints it has finished. The client will then close the socket and be finished.</w:t>
       </w:r>
     </w:p>
     <w:p>
@@ -607,59 +685,35 @@
         <w:rPr>
           <w:i/>
         </w:rPr>
-        <w:t>rdt_</w:t>
-      </w:r>
-      <w:proofErr w:type="gramStart"/>
-      <w:r>
-        <w:rPr>
-          <w:i/>
-        </w:rPr>
-        <w:t>send</w:t>
-      </w:r>
-      <w:proofErr w:type="spellEnd"/>
-      <w:r>
-        <w:rPr>
-          <w:i/>
-        </w:rPr>
-        <w:t>(</w:t>
-      </w:r>
-      <w:proofErr w:type="gramEnd"/>
-      <w:r>
-        <w:rPr>
-          <w:i/>
-        </w:rPr>
-        <w:t>)</w:t>
-      </w:r>
-      <w:r>
-        <w:t xml:space="preserve"> function. This function will take in a file, endpoint, and the socket. It will make packets using the </w:t>
-      </w:r>
-      <w:proofErr w:type="spellStart"/>
-      <w:r>
-        <w:rPr>
-          <w:i/>
-        </w:rPr>
-        <w:t>make_</w:t>
-      </w:r>
-      <w:proofErr w:type="gramStart"/>
-      <w:r>
-        <w:rPr>
-          <w:i/>
-        </w:rPr>
-        <w:t>pkt</w:t>
-      </w:r>
-      <w:proofErr w:type="spellEnd"/>
-      <w:r>
-        <w:rPr>
-          <w:i/>
-        </w:rPr>
-        <w:t>(</w:t>
-      </w:r>
-      <w:proofErr w:type="gramEnd"/>
-      <w:r>
-        <w:rPr>
-          <w:i/>
-        </w:rPr>
-        <w:t>)</w:t>
+        <w:t>rdt_send</w:t>
+      </w:r>
+      <w:proofErr w:type="spellEnd"/>
+      <w:r>
+        <w:rPr>
+          <w:i/>
+        </w:rPr>
+        <w:t>()</w:t>
+      </w:r>
+      <w:r>
+        <w:t xml:space="preserve"> function. This function will take </w:t>
+      </w:r>
+      <w:r>
+        <w:lastRenderedPageBreak/>
+        <w:t xml:space="preserve">in a file, endpoint, and the socket. It will make packets using the </w:t>
+      </w:r>
+      <w:proofErr w:type="spellStart"/>
+      <w:r>
+        <w:rPr>
+          <w:i/>
+        </w:rPr>
+        <w:t>make_pkt</w:t>
+      </w:r>
+      <w:proofErr w:type="spellEnd"/>
+      <w:r>
+        <w:rPr>
+          <w:i/>
+        </w:rPr>
+        <w:t>()</w:t>
       </w:r>
       <w:r>
         <w:t xml:space="preserve"> function by reading 1024 bytes at a time. It will go into a while loop, which will run while there is a packet to be sent. The </w:t>
@@ -669,28 +723,14 @@
         <w:rPr>
           <w:i/>
         </w:rPr>
-        <w:t>udt_</w:t>
-      </w:r>
-      <w:proofErr w:type="gramStart"/>
-      <w:r>
-        <w:rPr>
-          <w:i/>
-        </w:rPr>
-        <w:t>send</w:t>
-      </w:r>
-      <w:proofErr w:type="spellEnd"/>
-      <w:r>
-        <w:rPr>
-          <w:i/>
-        </w:rPr>
-        <w:t>(</w:t>
-      </w:r>
-      <w:proofErr w:type="gramEnd"/>
-      <w:r>
-        <w:rPr>
-          <w:i/>
-        </w:rPr>
-        <w:t>)</w:t>
+        <w:t>udt_send</w:t>
+      </w:r>
+      <w:proofErr w:type="spellEnd"/>
+      <w:r>
+        <w:rPr>
+          <w:i/>
+        </w:rPr>
+        <w:t>()</w:t>
       </w:r>
       <w:r>
         <w:rPr>
@@ -718,28 +758,14 @@
         <w:rPr>
           <w:i/>
         </w:rPr>
-        <w:t>rdt_</w:t>
-      </w:r>
-      <w:proofErr w:type="gramStart"/>
-      <w:r>
-        <w:rPr>
-          <w:i/>
-        </w:rPr>
-        <w:t>rcv</w:t>
-      </w:r>
-      <w:proofErr w:type="spellEnd"/>
-      <w:r>
-        <w:rPr>
-          <w:i/>
-        </w:rPr>
-        <w:t>(</w:t>
-      </w:r>
-      <w:proofErr w:type="gramEnd"/>
-      <w:r>
-        <w:rPr>
-          <w:i/>
-        </w:rPr>
-        <w:t xml:space="preserve">) </w:t>
+        <w:t>rdt_rcv</w:t>
+      </w:r>
+      <w:proofErr w:type="spellEnd"/>
+      <w:r>
+        <w:rPr>
+          <w:i/>
+        </w:rPr>
+        <w:t xml:space="preserve">() </w:t>
       </w:r>
       <w:r>
         <w:t xml:space="preserve">function will receive a packet. It will be called with the filename that is being received, the </w:t>
@@ -747,36 +773,20 @@
       <w:r>
         <w:t xml:space="preserve">file, and the socket. It will go into a while True loop where it will first call </w:t>
       </w:r>
-      <w:proofErr w:type="gramStart"/>
-      <w:r>
-        <w:rPr>
-          <w:i/>
-        </w:rPr>
-        <w:t>extract(</w:t>
-      </w:r>
-      <w:proofErr w:type="gramEnd"/>
-      <w:r>
-        <w:rPr>
-          <w:i/>
-        </w:rPr>
-        <w:t xml:space="preserve">) </w:t>
+      <w:r>
+        <w:rPr>
+          <w:i/>
+        </w:rPr>
+        <w:t xml:space="preserve">extract() </w:t>
       </w:r>
       <w:r>
         <w:t xml:space="preserve">function. </w:t>
       </w:r>
-      <w:proofErr w:type="gramStart"/>
-      <w:r>
-        <w:rPr>
-          <w:i/>
-        </w:rPr>
-        <w:t>Extract(</w:t>
-      </w:r>
-      <w:proofErr w:type="gramEnd"/>
-      <w:r>
-        <w:rPr>
-          <w:i/>
-        </w:rPr>
-        <w:t>)</w:t>
+      <w:r>
+        <w:rPr>
+          <w:i/>
+        </w:rPr>
+        <w:t>Extract()</w:t>
       </w:r>
       <w:r>
         <w:t xml:space="preserve"> will wait for thread to be ready I/O with the </w:t>
@@ -794,28 +804,14 @@
         <w:rPr>
           <w:i/>
         </w:rPr>
-        <w:t>rdt_</w:t>
-      </w:r>
-      <w:proofErr w:type="gramStart"/>
-      <w:r>
-        <w:rPr>
-          <w:i/>
-        </w:rPr>
-        <w:t>rcv</w:t>
-      </w:r>
-      <w:proofErr w:type="spellEnd"/>
-      <w:r>
-        <w:rPr>
-          <w:i/>
-        </w:rPr>
-        <w:t>(</w:t>
-      </w:r>
-      <w:proofErr w:type="gramEnd"/>
-      <w:r>
-        <w:rPr>
-          <w:i/>
-        </w:rPr>
-        <w:t xml:space="preserve">) </w:t>
+        <w:t>rdt_rcv</w:t>
+      </w:r>
+      <w:proofErr w:type="spellEnd"/>
+      <w:r>
+        <w:rPr>
+          <w:i/>
+        </w:rPr>
+        <w:t xml:space="preserve">() </w:t>
       </w:r>
       <w:r>
         <w:t xml:space="preserve">will then call </w:t>
@@ -1056,7 +1052,7 @@
                     <pic:cNvPicPr/>
                   </pic:nvPicPr>
                   <pic:blipFill>
-                    <a:blip r:embed="rId5"/>
+                    <a:blip r:embed="rId7"/>
                     <a:stretch>
                       <a:fillRect/>
                     </a:stretch>
@@ -1128,7 +1124,7 @@
                     <pic:cNvPicPr/>
                   </pic:nvPicPr>
                   <pic:blipFill>
-                    <a:blip r:embed="rId6"/>
+                    <a:blip r:embed="rId8"/>
                     <a:stretch>
                       <a:fillRect/>
                     </a:stretch>
@@ -1196,7 +1192,7 @@
                     <pic:cNvPicPr/>
                   </pic:nvPicPr>
                   <pic:blipFill>
-                    <a:blip r:embed="rId7">
+                    <a:blip r:embed="rId9">
                       <a:extLst>
                         <a:ext uri="{28A0092B-C50C-407E-A947-70E740481C1C}">
                           <a14:useLocalDpi xmlns:a14="http://schemas.microsoft.com/office/drawing/2010/main" val="0"/>
@@ -1270,7 +1266,7 @@
                     <pic:cNvPicPr/>
                   </pic:nvPicPr>
                   <pic:blipFill>
-                    <a:blip r:embed="rId8">
+                    <a:blip r:embed="rId10">
                       <a:extLst>
                         <a:ext uri="{28A0092B-C50C-407E-A947-70E740481C1C}">
                           <a14:useLocalDpi xmlns:a14="http://schemas.microsoft.com/office/drawing/2010/main" val="0"/>
@@ -1334,7 +1330,7 @@
                     <pic:cNvPicPr/>
                   </pic:nvPicPr>
                   <pic:blipFill>
-                    <a:blip r:embed="rId9"/>
+                    <a:blip r:embed="rId11"/>
                     <a:stretch>
                       <a:fillRect/>
                     </a:stretch>
@@ -1915,6 +1911,7 @@
   <w:style w:type="character" w:default="1" w:styleId="DefaultParagraphFont">
     <w:name w:val="Default Paragraph Font"/>
     <w:uiPriority w:val="1"/>
+    <w:semiHidden/>
     <w:unhideWhenUsed/>
   </w:style>
   <w:style w:type="table" w:default="1" w:styleId="TableNormal">

</xml_diff>